<commit_message>
Started working on lecture 5
</commit_message>
<xml_diff>
--- a/quizzes/Hands-on/HO2/CCG Lecture Quizzes Templates.docx
+++ b/quizzes/Hands-on/HO2/CCG Lecture Quizzes Templates.docx
@@ -53,7 +53,14 @@
           <w:rFonts w:ascii="Open Sans" w:hAnsi="Open Sans" w:cs="Open Sans"/>
           <w:u w:val="single"/>
         </w:rPr>
-        <w:t xml:space="preserve">1 </w:t>
+        <w:t>2</w:t>
+      </w:r>
+      <w:r>
+        <w:rPr>
+          <w:rFonts w:ascii="Open Sans" w:hAnsi="Open Sans" w:cs="Open Sans"/>
+          <w:u w:val="single"/>
+        </w:rPr>
+        <w:t xml:space="preserve"> </w:t>
       </w:r>
       <w:r>
         <w:rPr>
@@ -2515,6 +2522,7 @@
   <w:style w:type="character" w:default="1" w:styleId="DefaultParagraphFont">
     <w:name w:val="Default Paragraph Font"/>
     <w:uiPriority w:val="1"/>
+    <w:semiHidden/>
     <w:unhideWhenUsed/>
   </w:style>
   <w:style w:type="table" w:default="1" w:styleId="TableNormal">
@@ -2964,18 +2972,18 @@
 </file>
 
 <file path=customXml/item1.xml><?xml version="1.0" encoding="utf-8"?>
+<p:properties xmlns:p="http://schemas.microsoft.com/office/2006/metadata/properties" xmlns:xsi="http://www.w3.org/2001/XMLSchema-instance" xmlns:pc="http://schemas.microsoft.com/office/infopath/2007/PartnerControls">
+  <documentManagement/>
+</p:properties>
+</file>
+
+<file path=customXml/item2.xml><?xml version="1.0" encoding="utf-8"?>
 <?mso-contentType ?>
 <FormTemplates xmlns="http://schemas.microsoft.com/sharepoint/v3/contenttype/forms">
   <Display>DocumentLibraryForm</Display>
   <Edit>DocumentLibraryForm</Edit>
   <New>DocumentLibraryForm</New>
 </FormTemplates>
-</file>
-
-<file path=customXml/item2.xml><?xml version="1.0" encoding="utf-8"?>
-<p:properties xmlns:p="http://schemas.microsoft.com/office/2006/metadata/properties" xmlns:xsi="http://www.w3.org/2001/XMLSchema-instance" xmlns:pc="http://schemas.microsoft.com/office/infopath/2007/PartnerControls">
-  <documentManagement/>
-</p:properties>
 </file>
 
 <file path=customXml/item3.xml><?xml version="1.0" encoding="utf-8"?>
@@ -3190,18 +3198,18 @@
 </file>
 
 <file path=customXml/itemProps1.xml><?xml version="1.0" encoding="utf-8"?>
-<ds:datastoreItem xmlns:ds="http://schemas.openxmlformats.org/officeDocument/2006/customXml" ds:itemID="{2C2DA9FF-378B-45A5-8FC3-FACB8BB70288}">
+<ds:datastoreItem xmlns:ds="http://schemas.openxmlformats.org/officeDocument/2006/customXml" ds:itemID="{6BB0F080-C8CF-42AB-AF46-1E990E5634B8}">
   <ds:schemaRefs>
-    <ds:schemaRef ds:uri="http://schemas.microsoft.com/sharepoint/v3/contenttype/forms"/>
+    <ds:schemaRef ds:uri="http://schemas.microsoft.com/office/2006/metadata/properties"/>
+    <ds:schemaRef ds:uri="http://schemas.microsoft.com/office/infopath/2007/PartnerControls"/>
   </ds:schemaRefs>
 </ds:datastoreItem>
 </file>
 
 <file path=customXml/itemProps2.xml><?xml version="1.0" encoding="utf-8"?>
-<ds:datastoreItem xmlns:ds="http://schemas.openxmlformats.org/officeDocument/2006/customXml" ds:itemID="{6BB0F080-C8CF-42AB-AF46-1E990E5634B8}">
+<ds:datastoreItem xmlns:ds="http://schemas.openxmlformats.org/officeDocument/2006/customXml" ds:itemID="{2C2DA9FF-378B-45A5-8FC3-FACB8BB70288}">
   <ds:schemaRefs>
-    <ds:schemaRef ds:uri="http://schemas.microsoft.com/office/2006/metadata/properties"/>
-    <ds:schemaRef ds:uri="http://schemas.microsoft.com/office/infopath/2007/PartnerControls"/>
+    <ds:schemaRef ds:uri="http://schemas.microsoft.com/sharepoint/v3/contenttype/forms"/>
   </ds:schemaRefs>
 </ds:datastoreItem>
 </file>

</xml_diff>